<commit_message>
schedule final, i think
</commit_message>
<xml_diff>
--- a/familiarity review/Professional scheduling.docx
+++ b/familiarity review/Professional scheduling.docx
@@ -17,7 +17,11 @@
         <w:t xml:space="preserve"> </w:t>
       </w:r>
     </w:p>
-    <w:p/>
+    <w:p>
+      <w:r>
+        <w:t>This is the best of my understanding, forgive me and my team members if there are any mistakes.</w:t>
+      </w:r>
+    </w:p>
     <w:p>
       <w:r>
         <w:t>Week 2: Set up meetings, no presentations</w:t>
@@ -59,7 +63,18 @@
         <w:t xml:space="preserve">: </w:t>
       </w:r>
       <w:r>
-        <w:t>MVC, servelts,  Isaac,</w:t>
+        <w:t xml:space="preserve">MVC, </w:t>
+      </w:r>
+      <w:proofErr w:type="gramStart"/>
+      <w:r>
+        <w:t>servlets</w:t>
+      </w:r>
+      <w:r>
+        <w:t>,  Isaac</w:t>
+      </w:r>
+      <w:proofErr w:type="gramEnd"/>
+      <w:r>
+        <w:t>,</w:t>
       </w:r>
     </w:p>
     <w:p>
@@ -130,6 +145,9 @@
       <w:r>
         <w:t xml:space="preserve">: </w:t>
       </w:r>
+      <w:r>
+        <w:t>Isaac offered to teach Hibernate, but we did not meet</w:t>
+      </w:r>
     </w:p>
     <w:p>
       <w:r>
@@ -148,12 +166,12 @@
       </w:r>
       <w:r>
         <w:t>3</w:t>
+      </w:r>
+      <w:r>
+        <w:t xml:space="preserve">: </w:t>
       </w:r>
       <w:bookmarkStart w:id="0" w:name="_GoBack"/>
       <w:bookmarkEnd w:id="0"/>
-      <w:r>
-        <w:t xml:space="preserve">: </w:t>
-      </w:r>
     </w:p>
     <w:p/>
     <w:p/>

</xml_diff>